<commit_message>
Changes to Documentation and PPT
</commit_message>
<xml_diff>
--- a/ProjectDocumentation.docx
+++ b/ProjectDocumentation.docx
@@ -1102,16 +1102,7 @@
         <w:t xml:space="preserve"> </w:t>
       </w:r>
       <w:r>
-        <w:t>T0757, T0666, T0678, T0651, T0694</w:t>
-      </w:r>
-      <w:r>
-        <w:t xml:space="preserve"> and CASP 11: </w:t>
-      </w:r>
-      <w:r>
-        <w:t>T0856, T0843, T0806, T0837, T0792</w:t>
-      </w:r>
-      <w:r>
-        <w:t xml:space="preserve"> respectivey</w:t>
+        <w:t>T0757, T0666, T0678, T0651, T0694 and CASP 11: T0856, T0843, T0806, T0837, T0792 respectivey</w:t>
       </w:r>
       <w:r>
         <w:t xml:space="preserve"> we have followed the same procedure as discussed in the pipeline. Initially we have taken the query sequence and searched for template in BLAST with option as pdb database and PSI-BLAST searching techniques. Depending the results obtained and percentage of identity between the chosen templates and query sequence we have used either of pair wise sequence alignment with Needleman-Wunch algorithm and T-Coffee for multiple sequence alignment between query and templates which are explained clearly for each of the protein below</w:t>
@@ -1177,22 +1168,10 @@
         <w:pStyle w:val="ParaNoInd"/>
       </w:pPr>
       <w:r>
-        <w:t>T0757, T0666, T0678, T0651,</w:t>
-      </w:r>
-      <w:r>
-        <w:t xml:space="preserve"> and</w:t>
-      </w:r>
-      <w:r>
-        <w:t xml:space="preserve"> T0694</w:t>
-      </w:r>
-      <w:r>
-        <w:t xml:space="preserve"> respectively and from CASP 11 i.e. </w:t>
-      </w:r>
-      <w:r>
-        <w:t>T</w:t>
-      </w:r>
-      <w:r>
-        <w:t>0856, T0843, T0806, T0837, and T0792 as our query sequence individually and the results obtained are as follows:</w:t>
+        <w:t>T0757, T0666, T0678, T0651, and T0694</w:t>
+      </w:r>
+      <w:r>
+        <w:t xml:space="preserve"> respectively and from CASP 11 i.e. T0856, T0843, T0806, T0837, and T0792 as our query sequence individually and the results obtained are as follows:</w:t>
       </w:r>
     </w:p>
     <w:p>
@@ -1272,13 +1251,7 @@
         <w:ind w:left="360"/>
       </w:pPr>
       <w:r>
-        <w:t xml:space="preserve">Filename            </w:t>
-      </w:r>
-      <w:r>
-        <w:t xml:space="preserve">    </w:t>
-      </w:r>
-      <w:r>
-        <w:t>molpdf     DOPE score    GA341 score</w:t>
+        <w:t>Filename                molpdf     DOPE score    GA341 score</w:t>
       </w:r>
     </w:p>
     <w:p>
@@ -1296,10 +1269,7 @@
         <w:ind w:left="360"/>
       </w:pPr>
       <w:r>
-        <w:t>Model1.pdb</w:t>
-      </w:r>
-      <w:r>
-        <w:t xml:space="preserve">          1250.17883   -29520.33789        1.00000</w:t>
+        <w:t>Model1.pdb          1250.17883   -29520.33789        1.00000</w:t>
       </w:r>
     </w:p>
     <w:p>
@@ -1316,38 +1286,24 @@
           <w:b/>
           <w:color w:val="FF0000"/>
         </w:rPr>
-        <w:t>Model2</w:t>
-      </w:r>
-      <w:r>
+        <w:t>Model2.pdb           1209.11462   -29355.93359        1.00000</w:t>
+      </w:r>
+    </w:p>
+    <w:p>
+      <w:pPr>
+        <w:pStyle w:val="ParaNoInd"/>
+        <w:ind w:left="360"/>
         <w:rPr>
           <w:b/>
           <w:color w:val="FF0000"/>
         </w:rPr>
-        <w:t>.pdb           1209.11462   -29355.93359        1.00000</w:t>
-      </w:r>
-    </w:p>
-    <w:p>
-      <w:pPr>
-        <w:pStyle w:val="ParaNoInd"/>
-        <w:ind w:left="360"/>
+      </w:pPr>
+      <w:r>
         <w:rPr>
           <w:b/>
           <w:color w:val="FF0000"/>
         </w:rPr>
-      </w:pPr>
-      <w:r>
-        <w:rPr>
-          <w:b/>
-          <w:color w:val="FF0000"/>
-        </w:rPr>
-        <w:t>Model3</w:t>
-      </w:r>
-      <w:r>
-        <w:rPr>
-          <w:b/>
-          <w:color w:val="FF0000"/>
-        </w:rPr>
-        <w:t>.pdb           1170.82837   -29699.65625        1.00000</w:t>
+        <w:t>Model3.pdb           1170.82837   -29699.65625        1.00000</w:t>
       </w:r>
     </w:p>
     <w:p>
@@ -1356,10 +1312,7 @@
         <w:ind w:left="360"/>
       </w:pPr>
       <w:r>
-        <w:t>Model4</w:t>
-      </w:r>
-      <w:r>
-        <w:t>pdb           1374.11084   -29354.61719        1.00000</w:t>
+        <w:t>Model4pdb           1374.11084   -29354.61719        1.00000</w:t>
       </w:r>
     </w:p>
     <w:p>
@@ -1368,10 +1321,7 @@
         <w:ind w:left="360"/>
       </w:pPr>
       <w:r>
-        <w:t>Model5</w:t>
-      </w:r>
-      <w:r>
-        <w:t>.pdb           1231.56580   -29481.41602        1.00000</w:t>
+        <w:t>Model5.pdb           1231.56580   -29481.41602        1.00000</w:t>
       </w:r>
     </w:p>
     <w:p>
@@ -1380,10 +1330,7 @@
         <w:ind w:left="360"/>
       </w:pPr>
       <w:r>
-        <w:t>Model6</w:t>
-      </w:r>
-      <w:r>
-        <w:t>.pdb           1167.89832   -29369.69531        1.00000</w:t>
+        <w:t>Model6.pdb           1167.89832   -29369.69531        1.00000</w:t>
       </w:r>
     </w:p>
     <w:p>
@@ -1708,10 +1655,7 @@
         <w:pStyle w:val="ParaNoInd"/>
       </w:pPr>
       <w:r>
-        <w:t>Model1</w:t>
-      </w:r>
-      <w:r>
-        <w:t>.pdb            643.56921   -18270.39844        1.00000</w:t>
+        <w:t>Model1.pdb            643.56921   -18270.39844        1.00000</w:t>
       </w:r>
     </w:p>
     <w:p>
@@ -1727,47 +1671,31 @@
           <w:b/>
           <w:color w:val="FF0000"/>
         </w:rPr>
-        <w:t>Model2</w:t>
-      </w:r>
-      <w:r>
-        <w:rPr>
-          <w:b/>
-          <w:color w:val="FF0000"/>
-        </w:rPr>
-        <w:t>.pdb            613.73462   -18336.48047        1.00000</w:t>
-      </w:r>
-    </w:p>
-    <w:p>
-      <w:pPr>
-        <w:pStyle w:val="ParaNoInd"/>
-      </w:pPr>
-      <w:r>
-        <w:t>Model3</w:t>
-      </w:r>
-      <w:r>
-        <w:t>.pdb           1147.81177   -17304.24219        1.00000</w:t>
-      </w:r>
-    </w:p>
-    <w:p>
-      <w:pPr>
-        <w:pStyle w:val="ParaNoInd"/>
-      </w:pPr>
-      <w:r>
-        <w:t>Model4</w:t>
-      </w:r>
-      <w:r>
-        <w:t>.pdb            595.51093   -18572.18359        1.00000</w:t>
-      </w:r>
-    </w:p>
-    <w:p>
-      <w:pPr>
-        <w:pStyle w:val="ParaNoInd"/>
-      </w:pPr>
-      <w:r>
-        <w:t>Model5</w:t>
-      </w:r>
-      <w:r>
-        <w:t>.pdb            590.30353   -18337.23242        1.00000</w:t>
+        <w:t>Model2.pdb            613.73462   -18336.48047        1.00000</w:t>
+      </w:r>
+    </w:p>
+    <w:p>
+      <w:pPr>
+        <w:pStyle w:val="ParaNoInd"/>
+      </w:pPr>
+      <w:r>
+        <w:t>Model3.pdb           1147.81177   -17304.24219        1.00000</w:t>
+      </w:r>
+    </w:p>
+    <w:p>
+      <w:pPr>
+        <w:pStyle w:val="ParaNoInd"/>
+      </w:pPr>
+      <w:r>
+        <w:t>Model4.pdb            595.51093   -18572.18359        1.00000</w:t>
+      </w:r>
+    </w:p>
+    <w:p>
+      <w:pPr>
+        <w:pStyle w:val="ParaNoInd"/>
+      </w:pPr>
+      <w:r>
+        <w:t>Model5.pdb            590.30353   -18337.23242        1.00000</w:t>
       </w:r>
     </w:p>
     <w:p>
@@ -2112,11 +2040,470 @@
     <w:p>
       <w:pPr>
         <w:pStyle w:val="ParaNoInd"/>
-        <w:rPr>
-          <w:sz w:val="16"/>
-          <w:szCs w:val="16"/>
-        </w:rPr>
-      </w:pPr>
+        <w:numPr>
+          <w:ilvl w:val="0"/>
+          <w:numId w:val="17"/>
+        </w:numPr>
+        <w:rPr>
+          <w:b/>
+        </w:rPr>
+      </w:pPr>
+      <w:r>
+        <w:rPr>
+          <w:b/>
+        </w:rPr>
+        <w:t>T08</w:t>
+      </w:r>
+      <w:r>
+        <w:rPr>
+          <w:b/>
+        </w:rPr>
+        <w:t>43</w:t>
+      </w:r>
+      <w:r>
+        <w:rPr>
+          <w:b/>
+        </w:rPr>
+        <w:t>:</w:t>
+      </w:r>
+    </w:p>
+    <w:p>
+      <w:pPr>
+        <w:pStyle w:val="ParaNoInd"/>
+      </w:pPr>
+      <w:r>
+        <w:t xml:space="preserve">We have used multiple sequence alignment of different templates with query sequence and obtained better Molprobity score than CASP predictions available on the website. The TM-Score is also appeared to be more reliable and overall, we scored almost equal TM-Score and better Molprobity score compared with top appeared results. The </w:t>
+      </w:r>
+      <w:r>
+        <w:t>models generated has the scores as below:</w:t>
+      </w:r>
+    </w:p>
+    <w:p>
+      <w:pPr>
+        <w:pStyle w:val="ParaNoInd"/>
+      </w:pPr>
+    </w:p>
+    <w:p>
+      <w:pPr>
+        <w:pStyle w:val="ParaNoInd"/>
+      </w:pPr>
+      <w:r>
+        <w:t>&gt;&gt; Summary of successfully produced models:</w:t>
+      </w:r>
+    </w:p>
+    <w:p>
+      <w:pPr>
+        <w:pStyle w:val="ParaNoInd"/>
+      </w:pPr>
+      <w:r>
+        <w:t>Filename                          molpdf     DOPE score    GA341 score</w:t>
+      </w:r>
+    </w:p>
+    <w:p>
+      <w:pPr>
+        <w:pStyle w:val="ParaNoInd"/>
+      </w:pPr>
+      <w:r>
+        <w:t>----------------------------------------------------------------------</w:t>
+      </w:r>
+    </w:p>
+    <w:p>
+      <w:pPr>
+        <w:pStyle w:val="ParaNoInd"/>
+      </w:pPr>
+      <w:r>
+        <w:t>Model1</w:t>
+      </w:r>
+      <w:r>
+        <w:t>.pdb           1987.00964   -45485.44531        1.00000</w:t>
+      </w:r>
+    </w:p>
+    <w:p>
+      <w:pPr>
+        <w:pStyle w:val="ParaNoInd"/>
+      </w:pPr>
+      <w:r>
+        <w:t>Model2</w:t>
+      </w:r>
+      <w:r>
+        <w:t>.pdb           1966.13806   -45068.55859        1.00000</w:t>
+      </w:r>
+    </w:p>
+    <w:p>
+      <w:pPr>
+        <w:pStyle w:val="ParaNoInd"/>
+        <w:rPr>
+          <w:b/>
+          <w:color w:val="FF0000"/>
+        </w:rPr>
+      </w:pPr>
+      <w:r>
+        <w:rPr>
+          <w:b/>
+          <w:color w:val="FF0000"/>
+        </w:rPr>
+        <w:t>Model3</w:t>
+      </w:r>
+      <w:r>
+        <w:rPr>
+          <w:b/>
+          <w:color w:val="FF0000"/>
+        </w:rPr>
+        <w:t>.pdb           1899.45654   -45152.75781        1.00000</w:t>
+      </w:r>
+    </w:p>
+    <w:p>
+      <w:pPr>
+        <w:pStyle w:val="ParaNoInd"/>
+      </w:pPr>
+      <w:r>
+        <w:t>Model4</w:t>
+      </w:r>
+      <w:r>
+        <w:t>.pdb           1810.79456   -45319.01563        1.00000</w:t>
+      </w:r>
+    </w:p>
+    <w:p>
+      <w:pPr>
+        <w:pStyle w:val="ParaNoInd"/>
+      </w:pPr>
+      <w:r>
+        <w:t>Model5</w:t>
+      </w:r>
+      <w:r>
+        <w:t>.pdb           1907.92151   -45049.98828        1.00000</w:t>
+      </w:r>
+    </w:p>
+    <w:p>
+      <w:pPr>
+        <w:pStyle w:val="ParaNoInd"/>
+        <w:rPr>
+          <w:b/>
+        </w:rPr>
+      </w:pPr>
+    </w:p>
+    <w:p>
+      <w:pPr>
+        <w:pStyle w:val="ParaNoInd"/>
+      </w:pPr>
+      <w:r>
+        <w:t>based on average of the results we have chosen model3 as our best model and it has better molprobity compared to others.</w:t>
+      </w:r>
+    </w:p>
+    <w:p>
+      <w:pPr>
+        <w:pStyle w:val="ParaNoInd"/>
+        <w:numPr>
+          <w:ilvl w:val="0"/>
+          <w:numId w:val="17"/>
+        </w:numPr>
+        <w:rPr>
+          <w:b/>
+        </w:rPr>
+      </w:pPr>
+      <w:r>
+        <w:rPr>
+          <w:b/>
+        </w:rPr>
+        <w:lastRenderedPageBreak/>
+        <w:t>T0806</w:t>
+      </w:r>
+      <w:r>
+        <w:rPr>
+          <w:b/>
+        </w:rPr>
+        <w:t>:</w:t>
+      </w:r>
+    </w:p>
+    <w:p>
+      <w:pPr>
+        <w:pStyle w:val="ParaNoInd"/>
+      </w:pPr>
+      <w:r>
+        <w:t>We have used pair-wise sequence alignment for this model and obtained best TM-Score compared with the CASP results. Initially we tried with multiple sequence alignment but comparatively pair-wise sequence alignment performed better and the results obtained are as follows:</w:t>
+      </w:r>
+    </w:p>
+    <w:p>
+      <w:pPr>
+        <w:pStyle w:val="ParaNoInd"/>
+      </w:pPr>
+    </w:p>
+    <w:p>
+      <w:pPr>
+        <w:pStyle w:val="ParaNoInd"/>
+      </w:pPr>
+      <w:r>
+        <w:t>&gt;&gt; Summary of successfully produced models:</w:t>
+      </w:r>
+    </w:p>
+    <w:p>
+      <w:pPr>
+        <w:pStyle w:val="ParaNoInd"/>
+      </w:pPr>
+      <w:r>
+        <w:t>Filename                          molpdf     DOPE score    GA341 score</w:t>
+      </w:r>
+    </w:p>
+    <w:p>
+      <w:pPr>
+        <w:pStyle w:val="ParaNoInd"/>
+      </w:pPr>
+      <w:r>
+        <w:t>----------------------------------------------------------------------</w:t>
+      </w:r>
+    </w:p>
+    <w:p>
+      <w:pPr>
+        <w:pStyle w:val="ParaNoInd"/>
+        <w:rPr>
+          <w:b/>
+          <w:color w:val="FF0000"/>
+        </w:rPr>
+      </w:pPr>
+      <w:r>
+        <w:rPr>
+          <w:b/>
+          <w:color w:val="FF0000"/>
+        </w:rPr>
+        <w:t>Model1</w:t>
+      </w:r>
+      <w:r>
+        <w:rPr>
+          <w:b/>
+          <w:color w:val="FF0000"/>
+        </w:rPr>
+        <w:t>.pdb           1111.07874   -31527.54883        1.00000</w:t>
+      </w:r>
+    </w:p>
+    <w:p>
+      <w:pPr>
+        <w:pStyle w:val="ParaNoInd"/>
+      </w:pPr>
+      <w:r>
+        <w:t>Model2</w:t>
+      </w:r>
+      <w:r>
+        <w:t>.pdb           1288.70447   -31395.63867        1.00000</w:t>
+      </w:r>
+    </w:p>
+    <w:p>
+      <w:pPr>
+        <w:pStyle w:val="ParaNoInd"/>
+      </w:pPr>
+      <w:r>
+        <w:t>Model3</w:t>
+      </w:r>
+      <w:r>
+        <w:t>.pdb           1436.59229   -31155.95898        1.00000</w:t>
+      </w:r>
+    </w:p>
+    <w:p>
+      <w:pPr>
+        <w:pStyle w:val="ParaNoInd"/>
+      </w:pPr>
+      <w:r>
+        <w:t>Model4</w:t>
+      </w:r>
+      <w:r>
+        <w:t>.pdb           1199.31531   -31481.81055        1.00000</w:t>
+      </w:r>
+    </w:p>
+    <w:p>
+      <w:pPr>
+        <w:pStyle w:val="ParaNoInd"/>
+      </w:pPr>
+      <w:r>
+        <w:t>Model5</w:t>
+      </w:r>
+      <w:r>
+        <w:t>.pdb           1460.71851   -30915.53516        1.00000</w:t>
+      </w:r>
+    </w:p>
+    <w:p>
+      <w:pPr>
+        <w:pStyle w:val="ParaNoInd"/>
+      </w:pPr>
+      <w:r>
+        <w:t>Model6</w:t>
+      </w:r>
+      <w:r>
+        <w:t>.pdb           1187.11096   -31542.72852        1.00000</w:t>
+      </w:r>
+    </w:p>
+    <w:p>
+      <w:pPr>
+        <w:pStyle w:val="ParaNoInd"/>
+      </w:pPr>
+    </w:p>
+    <w:p>
+      <w:pPr>
+        <w:pStyle w:val="ParaNoInd"/>
+      </w:pPr>
+      <w:r>
+        <w:t>We have choosen molpdf score as evaluating factor and based on the result as model1 performed better we made further analysis with TM-Score and molprobity as a analysis factors and determined model1 as our best results which outperformed on CASP results obtaining TM-Score as 0.9682.</w:t>
+      </w:r>
+    </w:p>
+    <w:p>
+      <w:pPr>
+        <w:pStyle w:val="ParaNoInd"/>
+      </w:pPr>
+    </w:p>
+    <w:p>
+      <w:pPr>
+        <w:pStyle w:val="ParaNoInd"/>
+        <w:numPr>
+          <w:ilvl w:val="0"/>
+          <w:numId w:val="17"/>
+        </w:numPr>
+        <w:rPr>
+          <w:b/>
+        </w:rPr>
+      </w:pPr>
+      <w:r>
+        <w:rPr>
+          <w:b/>
+        </w:rPr>
+        <w:t>T0837</w:t>
+      </w:r>
+      <w:r>
+        <w:rPr>
+          <w:b/>
+        </w:rPr>
+        <w:t>:</w:t>
+      </w:r>
+    </w:p>
+    <w:p>
+      <w:pPr>
+        <w:pStyle w:val="ParaNoInd"/>
+      </w:pPr>
+      <w:r>
+        <w:t>Specifically, to this protein, results can be improved and lot of refinement can be performed. The template that we identified with different means didn’t yield any better results for us. We have tried using many techniques, like pair-wise, multiple-sequence alignment with T-Coffee and Clustal-Omega. Although TM-Score improved after identification of better template and pair-wise sequence alignment, still it is in between random and accepted model.</w:t>
+      </w:r>
+      <w:r>
+        <w:t xml:space="preserve"> Here we show TM-Score and Molprobity score than DOPE scores as they are important for validation and we’ve obtained the scores as follows:</w:t>
+      </w:r>
+    </w:p>
+    <w:p>
+      <w:pPr>
+        <w:pStyle w:val="ParaNoInd"/>
+      </w:pPr>
+      <w:r>
+        <w:t>TM-Score: 0.234</w:t>
+      </w:r>
+    </w:p>
+    <w:p>
+      <w:pPr>
+        <w:pStyle w:val="ParaNoInd"/>
+      </w:pPr>
+      <w:r>
+        <w:t>Molprobity: 3.18</w:t>
+      </w:r>
+    </w:p>
+    <w:p>
+      <w:pPr>
+        <w:pStyle w:val="ParaNoInd"/>
+      </w:pPr>
+    </w:p>
+    <w:p>
+      <w:pPr>
+        <w:pStyle w:val="ParaNoInd"/>
+        <w:numPr>
+          <w:ilvl w:val="0"/>
+          <w:numId w:val="17"/>
+        </w:numPr>
+        <w:rPr>
+          <w:b/>
+        </w:rPr>
+      </w:pPr>
+      <w:r>
+        <w:rPr>
+          <w:b/>
+        </w:rPr>
+        <w:t>T0792</w:t>
+      </w:r>
+      <w:r>
+        <w:rPr>
+          <w:b/>
+        </w:rPr>
+        <w:t>:</w:t>
+      </w:r>
+    </w:p>
+    <w:p>
+      <w:pPr>
+        <w:pStyle w:val="ParaNoInd"/>
+      </w:pPr>
+      <w:r>
+        <w:t>This protein has the similar case as above, but we have obtained fair results upon refinement. Initially</w:t>
+      </w:r>
+      <w:r>
+        <w:t xml:space="preserve"> the TM-Score was as low as 0.12</w:t>
+      </w:r>
+      <w:r>
+        <w:t>. Later with refinement and proper identification of templates the score improved to 0.4172</w:t>
+      </w:r>
+      <w:r>
+        <w:t xml:space="preserve"> and for few of the matching sequence i.e. templates didn’t show any TM-Scores as there were no matching residues in modeled result and template. The various TM-Scores before refinement and after refinement are as follows</w:t>
+      </w:r>
+      <w:r>
+        <w:t>:</w:t>
+      </w:r>
+    </w:p>
+    <w:p>
+      <w:pPr>
+        <w:pStyle w:val="ParaNoInd"/>
+      </w:pPr>
+    </w:p>
+    <w:p>
+      <w:pPr>
+        <w:pStyle w:val="ParaNoInd"/>
+        <w:rPr>
+          <w:b/>
+        </w:rPr>
+      </w:pPr>
+      <w:r>
+        <w:rPr>
+          <w:b/>
+        </w:rPr>
+        <w:t>Before refinement</w:t>
+      </w:r>
+    </w:p>
+    <w:p>
+      <w:pPr>
+        <w:pStyle w:val="ParaNoInd"/>
+      </w:pPr>
+      <w:r>
+        <w:t>Templates 54a9, 5cd7, 5a49 has no TM-Scores; template 4obm has TM-Score of 0.12</w:t>
+      </w:r>
+    </w:p>
+    <w:p>
+      <w:pPr>
+        <w:pStyle w:val="ParaNoInd"/>
+        <w:rPr>
+          <w:b/>
+        </w:rPr>
+      </w:pPr>
+      <w:r>
+        <w:rPr>
+          <w:b/>
+        </w:rPr>
+        <w:t>After refinement</w:t>
+      </w:r>
+    </w:p>
+    <w:p>
+      <w:pPr>
+        <w:pStyle w:val="ParaNoInd"/>
+      </w:pPr>
+      <w:r>
+        <w:t>2i6e gave me a score of 0.16 and 3s93 has score of 0.4172.</w:t>
+      </w:r>
+    </w:p>
+    <w:p>
+      <w:pPr>
+        <w:pStyle w:val="ParaNoInd"/>
+      </w:pPr>
+      <w:r>
+        <w:t>We have performed different techniques with 3s93 which is best template available, out of all the techniques multiple sequence alignment with templates that are selected after refinement gave better results.</w:t>
+      </w:r>
       <w:bookmarkStart w:id="0" w:name="_GoBack"/>
       <w:bookmarkEnd w:id="0"/>
     </w:p>
@@ -2234,7 +2621,6 @@
         <w:spacing w:before="140" w:after="140"/>
       </w:pPr>
       <w:r>
-        <w:lastRenderedPageBreak/>
         <w:tab/>
       </w:r>
       <w:r>
@@ -2264,7 +2650,7 @@
           <v:shape id="_x0000_i1025" type="#_x0000_t75" style="width:69pt;height:27.75pt" o:ole="">
             <v:imagedata r:id="rId11" o:title=""/>
           </v:shape>
-          <o:OLEObject Type="Embed" ProgID="Equation.DSMT4" ShapeID="_x0000_i1025" DrawAspect="Content" ObjectID="_1542572828" r:id="rId12"/>
+          <o:OLEObject Type="Embed" ProgID="Equation.DSMT4" ShapeID="_x0000_i1025" DrawAspect="Content" ObjectID="_1542579911" r:id="rId12"/>
         </w:object>
       </w:r>
       <w:r>
@@ -2501,7 +2887,15 @@
           <w:sz w:val="16"/>
           <w:szCs w:val="16"/>
         </w:rPr>
-        <w:t>The quick brown fox jumps over the lazy dog. The quick brown fox jumps over the lazy dog. The quick brown fox jumps over the lazy dog. The quick brown fox jumps over the lazy dog.</w:t>
+        <w:t xml:space="preserve">The quick brown fox jumps over the lazy dog. The quick brown fox jumps </w:t>
+      </w:r>
+      <w:r>
+        <w:rPr>
+          <w:sz w:val="16"/>
+          <w:szCs w:val="16"/>
+        </w:rPr>
+        <w:lastRenderedPageBreak/>
+        <w:t>over the lazy dog. The quick brown fox jumps over the lazy dog. The quick brown fox jumps over the lazy dog.</w:t>
       </w:r>
     </w:p>
     <w:p>
@@ -5038,7 +5432,7 @@
   <w:abstractNum w:abstractNumId="12" w15:restartNumberingAfterBreak="0">
     <w:nsid w:val="73427974"/>
     <w:multiLevelType w:val="hybridMultilevel"/>
-    <w:tmpl w:val="ECD8E438"/>
+    <w:tmpl w:val="6BD8A4EE"/>
     <w:lvl w:ilvl="0" w:tplc="04090001">
       <w:start w:val="1"/>
       <w:numFmt w:val="bullet"/>
@@ -7461,7 +7855,7 @@
 </file>
 
 <file path=customXml/itemProps1.xml><?xml version="1.0" encoding="utf-8"?>
-<ds:datastoreItem xmlns:ds="http://schemas.openxmlformats.org/officeDocument/2006/customXml" ds:itemID="{3310F851-4767-4EE3-AC6D-EA50DC10A18F}">
+<ds:datastoreItem xmlns:ds="http://schemas.openxmlformats.org/officeDocument/2006/customXml" ds:itemID="{1E47517A-6420-4094-AE5B-381047FCF62A}">
   <ds:schemaRefs>
     <ds:schemaRef ds:uri="http://schemas.openxmlformats.org/officeDocument/2006/bibliography"/>
   </ds:schemaRefs>

</xml_diff>